<commit_message>
Country Sample Pages Generation
All the changes of country sample pages and partial changes of new sample template
</commit_message>
<xml_diff>
--- a/resources/invoice_gii.docx
+++ b/resources/invoice_gii.docx
@@ -34,7 +34,7 @@
                 <wp:docPr id="1" name="Group 3">
                   <a:extLst xmlns:a="http://schemas.openxmlformats.org/drawingml/2006/main">
                     <a:ext uri="{C183D7F6-B498-43B3-948B-1728B52AA6E4}">
-                      <adec:decorative xmlns="" xmlns:cx="http://schemas.microsoft.com/office/drawing/2014/chartex" xmlns:cx1="http://schemas.microsoft.com/office/drawing/2015/9/8/chartex" xmlns:cx2="http://schemas.microsoft.com/office/drawing/2015/10/21/chartex" xmlns:cx3="http://schemas.microsoft.com/office/drawing/2016/5/9/chartex" xmlns:cx4="http://schemas.microsoft.com/office/drawing/2016/5/10/chartex" xmlns:cx5="http://schemas.microsoft.com/office/drawing/2016/5/11/chartex" xmlns:cx6="http://schemas.microsoft.com/office/drawing/2016/5/12/chartex" xmlns:cx7="http://schemas.microsoft.com/office/drawing/2016/5/13/chartex" xmlns:cx8="http://schemas.microsoft.com/office/drawing/2016/5/14/chartex" xmlns:aink="http://schemas.microsoft.com/office/drawing/2016/ink" xmlns:am3d="http://schemas.microsoft.com/office/drawing/2017/model3d" xmlns:o="urn:schemas-microsoft-com:office:office" xmlns:oel="http://schemas.microsoft.com/office/2019/extlst" xmlns:v="urn:schemas-microsoft-com:vml" xmlns:w10="urn:schemas-microsoft-com:office:word" xmlns:w="http://schemas.openxmlformats.org/wordprocessingml/2006/main" xmlns:w16cex="http://schemas.microsoft.com/office/word/2018/wordml/cex" xmlns:w16cid="http://schemas.microsoft.com/office/word/2016/wordml/cid" xmlns:w16="http://schemas.microsoft.com/office/word/2018/wordml" xmlns:w16sdtdh="http://schemas.microsoft.com/office/word/2020/wordml/sdtdatahash" xmlns:w16se="http://schemas.microsoft.com/office/word/2015/wordml/symex" xmlns:adec="http://schemas.microsoft.com/office/drawing/2017/decorative" val="1"/>
+                      <adec:decorative xmlns:adec="http://schemas.microsoft.com/office/drawing/2017/decorative" xmlns:w16se="http://schemas.microsoft.com/office/word/2015/wordml/symex" xmlns:w16sdtdh="http://schemas.microsoft.com/office/word/2020/wordml/sdtdatahash" xmlns:w16="http://schemas.microsoft.com/office/word/2018/wordml" xmlns:w16cid="http://schemas.microsoft.com/office/word/2016/wordml/cid" xmlns:w16cex="http://schemas.microsoft.com/office/word/2018/wordml/cex" xmlns:w="http://schemas.openxmlformats.org/wordprocessingml/2006/main" xmlns:w10="urn:schemas-microsoft-com:office:word" xmlns:v="urn:schemas-microsoft-com:vml" xmlns:oel="http://schemas.microsoft.com/office/2019/extlst" xmlns:o="urn:schemas-microsoft-com:office:office" xmlns:am3d="http://schemas.microsoft.com/office/drawing/2017/model3d" xmlns:aink="http://schemas.microsoft.com/office/drawing/2016/ink" xmlns:cx8="http://schemas.microsoft.com/office/drawing/2016/5/14/chartex" xmlns:cx7="http://schemas.microsoft.com/office/drawing/2016/5/13/chartex" xmlns:cx6="http://schemas.microsoft.com/office/drawing/2016/5/12/chartex" xmlns:cx5="http://schemas.microsoft.com/office/drawing/2016/5/11/chartex" xmlns:cx4="http://schemas.microsoft.com/office/drawing/2016/5/10/chartex" xmlns:cx3="http://schemas.microsoft.com/office/drawing/2016/5/9/chartex" xmlns:cx2="http://schemas.microsoft.com/office/drawing/2015/10/21/chartex" xmlns:cx1="http://schemas.microsoft.com/office/drawing/2015/9/8/chartex" xmlns:cx="http://schemas.microsoft.com/office/drawing/2014/chartex" xmlns="" val="1"/>
                     </a:ext>
                   </a:extLst>
                 </wp:docPr>
@@ -219,7 +219,7 @@
               </wp:anchor>
             </w:drawing>
           </mc:Choice>
-          <mc:Fallback xmlns:cx="http://schemas.microsoft.com/office/drawing/2014/chartex" xmlns:cx1="http://schemas.microsoft.com/office/drawing/2015/9/8/chartex" xmlns:cx2="http://schemas.microsoft.com/office/drawing/2015/10/21/chartex" xmlns:cx3="http://schemas.microsoft.com/office/drawing/2016/5/9/chartex" xmlns:cx4="http://schemas.microsoft.com/office/drawing/2016/5/10/chartex" xmlns:cx5="http://schemas.microsoft.com/office/drawing/2016/5/11/chartex" xmlns:cx6="http://schemas.microsoft.com/office/drawing/2016/5/12/chartex" xmlns:cx7="http://schemas.microsoft.com/office/drawing/2016/5/13/chartex" xmlns:cx8="http://schemas.microsoft.com/office/drawing/2016/5/14/chartex" xmlns:aink="http://schemas.microsoft.com/office/drawing/2016/ink" xmlns:am3d="http://schemas.microsoft.com/office/drawing/2017/model3d" xmlns:oel="http://schemas.microsoft.com/office/2019/extlst" xmlns:w16cex="http://schemas.microsoft.com/office/word/2018/wordml/cex" xmlns:w16cid="http://schemas.microsoft.com/office/word/2016/wordml/cid" xmlns:w16="http://schemas.microsoft.com/office/word/2018/wordml" xmlns:w16sdtdh="http://schemas.microsoft.com/office/word/2020/wordml/sdtdatahash" xmlns:w16se="http://schemas.microsoft.com/office/word/2015/wordml/symex">
+          <mc:Fallback xmlns:w16se="http://schemas.microsoft.com/office/word/2015/wordml/symex" xmlns:w16sdtdh="http://schemas.microsoft.com/office/word/2020/wordml/sdtdatahash" xmlns:w16="http://schemas.microsoft.com/office/word/2018/wordml" xmlns:w16cid="http://schemas.microsoft.com/office/word/2016/wordml/cid" xmlns:w16cex="http://schemas.microsoft.com/office/word/2018/wordml/cex" xmlns:oel="http://schemas.microsoft.com/office/2019/extlst" xmlns:am3d="http://schemas.microsoft.com/office/drawing/2017/model3d" xmlns:aink="http://schemas.microsoft.com/office/drawing/2016/ink" xmlns:cx8="http://schemas.microsoft.com/office/drawing/2016/5/14/chartex" xmlns:cx7="http://schemas.microsoft.com/office/drawing/2016/5/13/chartex" xmlns:cx6="http://schemas.microsoft.com/office/drawing/2016/5/12/chartex" xmlns:cx5="http://schemas.microsoft.com/office/drawing/2016/5/11/chartex" xmlns:cx4="http://schemas.microsoft.com/office/drawing/2016/5/10/chartex" xmlns:cx3="http://schemas.microsoft.com/office/drawing/2016/5/9/chartex" xmlns:cx2="http://schemas.microsoft.com/office/drawing/2015/10/21/chartex" xmlns:cx1="http://schemas.microsoft.com/office/drawing/2015/9/8/chartex" xmlns:cx="http://schemas.microsoft.com/office/drawing/2014/chartex">
             <w:pict>
               <v:group w14:anchorId="02EFA83C" id="Group 3" o:spid="_x0000_s1026" alt="&quot;&quot;" style="position:absolute;margin-left:59.85pt;margin-top:3.8pt;width:6.8pt;height:41.35pt;z-index:251657216;mso-position-horizontal-relative:page" coordorigin="1197,76" coordsize="136,827" o:gfxdata="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">
                 <v:group id="Group 6" o:spid="_x0000_s1027" style="position:absolute;left:1220;top:99;width:2;height:780" coordorigin="1220,99" coordsize="2,780" o:gfxdata="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">
@@ -349,8 +349,9 @@
           <w:sz w:val="24"/>
           <w:szCs w:val="24"/>
         </w:rPr>
-        <w:t>INVOICE #0</w:t>
-      </w:r>
+        <w:t>${</w:t>
+      </w:r>
+      <w:proofErr w:type="spellStart"/>
       <w:r>
         <w:rPr>
           <w:rFonts w:ascii="Arial"/>
@@ -359,8 +360,9 @@
           <w:sz w:val="24"/>
           <w:szCs w:val="24"/>
         </w:rPr>
-        <w:t>3</w:t>
-      </w:r>
+        <w:t>InvoiceNo</w:t>
+      </w:r>
+      <w:proofErr w:type="spellEnd"/>
       <w:r>
         <w:rPr>
           <w:rFonts w:ascii="Arial"/>
@@ -369,7 +371,7 @@
           <w:sz w:val="24"/>
           <w:szCs w:val="24"/>
         </w:rPr>
-        <w:t>/2023-</w:t>
+        <w:t>}</w:t>
       </w:r>
       <w:r>
         <w:rPr>
@@ -379,58 +381,6 @@
           <w:sz w:val="24"/>
           <w:szCs w:val="24"/>
         </w:rPr>
-        <w:t>GII</w:t>
-      </w:r>
-      <w:r>
-        <w:rPr>
-          <w:rFonts w:ascii="Arial"/>
-          <w:b/>
-          <w:color w:val="1F4E79"/>
-          <w:sz w:val="24"/>
-          <w:szCs w:val="24"/>
-        </w:rPr>
-        <w:t>-</w:t>
-      </w:r>
-      <w:r>
-        <w:rPr>
-          <w:rFonts w:ascii="Arial"/>
-          <w:b/>
-          <w:color w:val="1F4E79"/>
-          <w:sz w:val="24"/>
-          <w:szCs w:val="24"/>
-        </w:rPr>
-        <w:t>${</w:t>
-      </w:r>
-      <w:proofErr w:type="spellStart"/>
-      <w:r>
-        <w:rPr>
-          <w:rFonts w:ascii="Arial"/>
-          <w:b/>
-          <w:color w:val="1F4E79"/>
-          <w:sz w:val="24"/>
-          <w:szCs w:val="24"/>
-        </w:rPr>
-        <w:t>InvoiceNo</w:t>
-      </w:r>
-      <w:proofErr w:type="spellEnd"/>
-      <w:r>
-        <w:rPr>
-          <w:rFonts w:ascii="Arial"/>
-          <w:b/>
-          <w:color w:val="1F4E79"/>
-          <w:sz w:val="24"/>
-          <w:szCs w:val="24"/>
-        </w:rPr>
-        <w:t>}</w:t>
-      </w:r>
-      <w:r>
-        <w:rPr>
-          <w:rFonts w:ascii="Arial"/>
-          <w:b/>
-          <w:color w:val="1F4E79"/>
-          <w:sz w:val="24"/>
-          <w:szCs w:val="24"/>
-        </w:rPr>
         <w:tab/>
       </w:r>
       <w:r>
@@ -460,6 +410,26 @@
         </w:rPr>
         <w:t xml:space="preserve">              </w:t>
       </w:r>
+      <w:r>
+        <w:rPr>
+          <w:rFonts w:ascii="Arial"/>
+          <w:b/>
+          <w:color w:val="1F4E79"/>
+          <w:sz w:val="28"/>
+        </w:rPr>
+        <w:tab/>
+      </w:r>
+      <w:r>
+        <w:rPr>
+          <w:rFonts w:ascii="Arial"/>
+          <w:b/>
+          <w:color w:val="1F4E79"/>
+          <w:sz w:val="28"/>
+        </w:rPr>
+        <w:tab/>
+      </w:r>
+      <w:bookmarkStart w:id="0" w:name="_GoBack"/>
+      <w:bookmarkEnd w:id="0"/>
       <w:r>
         <w:rPr>
           <w:rFonts w:ascii="Arial"/>
@@ -1326,8 +1296,6 @@
             </w:r>
           </w:p>
         </w:tc>
-        <w:bookmarkStart w:id="0" w:name="_GoBack"/>
-        <w:bookmarkEnd w:id="0"/>
       </w:tr>
     </w:tbl>
     <w:p>
@@ -1587,7 +1555,7 @@
                 <w:spacing w:val="-1"/>
                 <w:sz w:val="18"/>
               </w:rPr>
-              <w:t xml:space="preserve"> (</w:t>
+              <w:t xml:space="preserve"> </w:t>
             </w:r>
             <w:r>
               <w:rPr>
@@ -1597,7 +1565,7 @@
                 <w:spacing w:val="-1"/>
                 <w:sz w:val="18"/>
               </w:rPr>
-              <w:t>EUR</w:t>
+              <w:t>(</w:t>
             </w:r>
             <w:r>
               <w:rPr>
@@ -1607,8 +1575,47 @@
                 <w:spacing w:val="-1"/>
                 <w:sz w:val="18"/>
               </w:rPr>
+              <w:t>${Currency}</w:t>
+            </w:r>
+            <w:r>
+              <w:rPr>
+                <w:rFonts w:ascii="Arial"/>
+                <w:b/>
+                <w:color w:val="404040"/>
+                <w:spacing w:val="-1"/>
+                <w:sz w:val="18"/>
+              </w:rPr>
               <w:t>)</w:t>
             </w:r>
+          </w:p>
+          <w:p>
+            <w:r>
+              <w:rPr>
+                <w:lang w:val="en-IN"/>
+              </w:rPr>
+              <w:t>t</w:t>
+            </w:r>
+            <w:r>
+              <w:rPr>
+                <w:lang w:val="en-IN"/>
+              </w:rPr>
+              <w:t>itle</w:t>
+            </w:r>
+          </w:p>
+          <w:p>
+            <w:pPr>
+              <w:pStyle w:val="TableParagraph"/>
+              <w:spacing w:before="115"/>
+              <w:ind w:left="138"/>
+              <w:jc w:val="center"/>
+              <w:rPr>
+                <w:rFonts w:ascii="Arial"/>
+                <w:b/>
+                <w:color w:val="404040"/>
+                <w:spacing w:val="-1"/>
+                <w:sz w:val="18"/>
+              </w:rPr>
+            </w:pPr>
           </w:p>
           <w:p>
             <w:pPr>
@@ -1653,21 +1660,13 @@
               <w:ind w:left="138"/>
               <w:jc w:val="center"/>
               <w:rPr>
-                <w:rFonts w:ascii="Arial" w:eastAsia="Arial" w:hAnsi="Arial" w:cs="Arial"/>
-                <w:sz w:val="18"/>
-                <w:szCs w:val="18"/>
-              </w:rPr>
-            </w:pPr>
-            <w:r>
-              <w:rPr>
                 <w:rFonts w:ascii="Arial"/>
                 <w:b/>
                 <w:color w:val="404040"/>
                 <w:spacing w:val="-1"/>
                 <w:sz w:val="18"/>
               </w:rPr>
-              <w:t>Commission</w:t>
-            </w:r>
+            </w:pPr>
             <w:r>
               <w:rPr>
                 <w:rFonts w:ascii="Arial"/>
@@ -1676,7 +1675,7 @@
                 <w:spacing w:val="-1"/>
                 <w:sz w:val="18"/>
               </w:rPr>
-              <w:t xml:space="preserve"> (</w:t>
+              <w:t>Commission</w:t>
             </w:r>
             <w:r>
               <w:rPr>
@@ -1686,7 +1685,7 @@
                 <w:spacing w:val="-1"/>
                 <w:sz w:val="18"/>
               </w:rPr>
-              <w:t>EUR</w:t>
+              <w:t xml:space="preserve"> </w:t>
             </w:r>
             <w:r>
               <w:rPr>
@@ -1696,8 +1695,55 @@
                 <w:spacing w:val="-1"/>
                 <w:sz w:val="18"/>
               </w:rPr>
+              <w:t>(</w:t>
+            </w:r>
+            <w:r>
+              <w:rPr>
+                <w:rFonts w:ascii="Arial"/>
+                <w:b/>
+                <w:color w:val="404040"/>
+                <w:spacing w:val="-1"/>
+                <w:sz w:val="18"/>
+              </w:rPr>
+              <w:t>${Currency}</w:t>
+            </w:r>
+            <w:r>
+              <w:rPr>
+                <w:rFonts w:ascii="Arial"/>
+                <w:b/>
+                <w:color w:val="404040"/>
+                <w:spacing w:val="-1"/>
+                <w:sz w:val="18"/>
+              </w:rPr>
               <w:t>)</w:t>
             </w:r>
+          </w:p>
+          <w:p>
+            <w:r>
+              <w:rPr>
+                <w:lang w:val="en-IN"/>
+              </w:rPr>
+              <w:t>t</w:t>
+            </w:r>
+            <w:r>
+              <w:rPr>
+                <w:lang w:val="en-IN"/>
+              </w:rPr>
+              <w:t>itle</w:t>
+            </w:r>
+          </w:p>
+          <w:p>
+            <w:pPr>
+              <w:pStyle w:val="TableParagraph"/>
+              <w:spacing w:before="115"/>
+              <w:ind w:left="138"/>
+              <w:jc w:val="center"/>
+              <w:rPr>
+                <w:rFonts w:ascii="Arial" w:eastAsia="Arial" w:hAnsi="Arial" w:cs="Arial"/>
+                <w:sz w:val="18"/>
+                <w:szCs w:val="18"/>
+              </w:rPr>
+            </w:pPr>
           </w:p>
         </w:tc>
         <w:tc>
@@ -1727,6 +1773,85 @@
           <w:p>
             <w:pPr>
               <w:pStyle w:val="TableParagraph"/>
+              <w:spacing w:before="115"/>
+              <w:ind w:left="138"/>
+              <w:jc w:val="center"/>
+              <w:rPr>
+                <w:rFonts w:ascii="Arial"/>
+                <w:b/>
+                <w:color w:val="404040"/>
+                <w:spacing w:val="-1"/>
+                <w:sz w:val="18"/>
+              </w:rPr>
+            </w:pPr>
+            <w:r>
+              <w:rPr>
+                <w:rFonts w:ascii="Arial"/>
+                <w:b/>
+                <w:color w:val="404040"/>
+                <w:spacing w:val="-1"/>
+                <w:sz w:val="18"/>
+              </w:rPr>
+              <w:t>Line Total</w:t>
+            </w:r>
+            <w:r>
+              <w:rPr>
+                <w:rFonts w:ascii="Arial"/>
+                <w:b/>
+                <w:color w:val="404040"/>
+                <w:spacing w:val="-1"/>
+                <w:sz w:val="18"/>
+              </w:rPr>
+              <w:t xml:space="preserve"> </w:t>
+            </w:r>
+            <w:r>
+              <w:rPr>
+                <w:rFonts w:ascii="Arial"/>
+                <w:b/>
+                <w:color w:val="404040"/>
+                <w:spacing w:val="-1"/>
+                <w:sz w:val="18"/>
+              </w:rPr>
+              <w:t>(</w:t>
+            </w:r>
+            <w:r>
+              <w:rPr>
+                <w:rFonts w:ascii="Arial"/>
+                <w:b/>
+                <w:color w:val="404040"/>
+                <w:spacing w:val="-1"/>
+                <w:sz w:val="18"/>
+              </w:rPr>
+              <w:t>${Currency}</w:t>
+            </w:r>
+            <w:r>
+              <w:rPr>
+                <w:rFonts w:ascii="Arial"/>
+                <w:b/>
+                <w:color w:val="404040"/>
+                <w:spacing w:val="-1"/>
+                <w:sz w:val="18"/>
+              </w:rPr>
+              <w:t>)</w:t>
+            </w:r>
+          </w:p>
+          <w:p>
+            <w:r>
+              <w:rPr>
+                <w:lang w:val="en-IN"/>
+              </w:rPr>
+              <w:t>t</w:t>
+            </w:r>
+            <w:r>
+              <w:rPr>
+                <w:lang w:val="en-IN"/>
+              </w:rPr>
+              <w:t>itle</w:t>
+            </w:r>
+          </w:p>
+          <w:p>
+            <w:pPr>
+              <w:pStyle w:val="TableParagraph"/>
               <w:ind w:right="345"/>
               <w:jc w:val="center"/>
               <w:rPr>
@@ -1735,46 +1860,6 @@
                 <w:szCs w:val="16"/>
               </w:rPr>
             </w:pPr>
-            <w:r>
-              <w:rPr>
-                <w:rFonts w:ascii="Arial"/>
-                <w:b/>
-                <w:color w:val="404040"/>
-                <w:spacing w:val="-1"/>
-                <w:sz w:val="18"/>
-              </w:rPr>
-              <w:t>Line Total</w:t>
-            </w:r>
-            <w:r>
-              <w:rPr>
-                <w:rFonts w:ascii="Arial"/>
-                <w:b/>
-                <w:color w:val="404040"/>
-                <w:spacing w:val="-1"/>
-                <w:sz w:val="18"/>
-              </w:rPr>
-              <w:t xml:space="preserve"> (</w:t>
-            </w:r>
-            <w:r>
-              <w:rPr>
-                <w:rFonts w:ascii="Arial"/>
-                <w:b/>
-                <w:color w:val="404040"/>
-                <w:spacing w:val="-1"/>
-                <w:sz w:val="18"/>
-              </w:rPr>
-              <w:t>EUR</w:t>
-            </w:r>
-            <w:r>
-              <w:rPr>
-                <w:rFonts w:ascii="Arial"/>
-                <w:b/>
-                <w:color w:val="404040"/>
-                <w:spacing w:val="-1"/>
-                <w:sz w:val="18"/>
-              </w:rPr>
-              <w:t>)</w:t>
-            </w:r>
           </w:p>
         </w:tc>
       </w:tr>
@@ -1892,7 +1977,13 @@
               <w:rPr>
                 <w:lang w:val="en-IN"/>
               </w:rPr>
-              <w:t>Title</w:t>
+              <w:t>t</w:t>
+            </w:r>
+            <w:r>
+              <w:rPr>
+                <w:lang w:val="en-IN"/>
+              </w:rPr>
+              <w:t>itle</w:t>
             </w:r>
             <w:r>
               <w:t>}</w:t>

</xml_diff>